<commit_message>
Reorganized project structure: separated backend and frontend
</commit_message>
<xml_diff>
--- a/intructions and credentials.docx
+++ b/intructions and credentials.docx
@@ -95,7 +95,33 @@
           <w:tcPr>
             <w:tcW w:w="9350" w:type="dxa"/>
           </w:tcPr>
+          <w:p>
+            <w:r>
+              <w:t>Idea: asset allocation dashboard:</w:t>
+            </w:r>
+          </w:p>
           <w:p/>
+          <w:p>
+            <w:r>
+              <w:t xml:space="preserve">This helps a trader define the mix and percentage of his portfolio allocation.  For example, 10% in </w:t>
+            </w:r>
+            <w:proofErr w:type="gramStart"/>
+            <w:r>
+              <w:t>bond</w:t>
+            </w:r>
+            <w:proofErr w:type="gramEnd"/>
+            <w:r>
+              <w:t xml:space="preserve">, 20% in </w:t>
+            </w:r>
+            <w:proofErr w:type="gramStart"/>
+            <w:r>
+              <w:t>commodity</w:t>
+            </w:r>
+            <w:proofErr w:type="gramEnd"/>
+            <w:r>
+              <w:t xml:space="preserve"> such as gold and energy, 20% in emerging markets, 40% in US equity, and 10% in crypto-currency and other alternatives.</w:t>
+            </w:r>
+          </w:p>
         </w:tc>
       </w:tr>
       <w:tr>
@@ -145,7 +171,25 @@
         <w:t xml:space="preserve">No pricing </w:t>
       </w:r>
       <w:r>
-        <w:t>API on the backend..</w:t>
+        <w:t xml:space="preserve">API on the </w:t>
+      </w:r>
+      <w:proofErr w:type="gramStart"/>
+      <w:r>
+        <w:t>backend..</w:t>
+      </w:r>
+      <w:proofErr w:type="gramEnd"/>
+    </w:p>
+    <w:p/>
+    <w:p/>
+    <w:p>
+      <w:r>
+        <w:br w:type="page"/>
+      </w:r>
+    </w:p>
+    <w:p>
+      <w:r>
+        <w:lastRenderedPageBreak/>
+        <w:t>From the book:</w:t>
       </w:r>
     </w:p>
     <w:p>
@@ -156,7 +200,69 @@
           <w:numId w:val="1"/>
         </w:numPr>
       </w:pPr>
+      <w:r>
+        <w:t>Diversify stocks in US and China</w:t>
+      </w:r>
     </w:p>
+    <w:p>
+      <w:pPr>
+        <w:pStyle w:val="ListParagraph"/>
+        <w:numPr>
+          <w:ilvl w:val="0"/>
+          <w:numId w:val="1"/>
+        </w:numPr>
+      </w:pPr>
+      <w:r>
+        <w:t>Invest in companies that have been there for more than 100 years</w:t>
+      </w:r>
+      <w:r>
+        <w:t xml:space="preserve">: </w:t>
+      </w:r>
+      <w:r>
+        <w:t>BNY Mellon (Ticker: BK), Consolidated Edison (Ticker: ED), Procter &amp; Gamble (Ticker: PG), Colgate-Palmolive (Ticker: CL), JPMorgan Chase (Ticker: JPM), Coca-Cola (Ticker: KO), General Electric (Ticker: GE), Pfizer (Ticker: PFE), Ford (Ticker: F), and ExxonMobil (Ticker: XOM),</w:t>
+      </w:r>
+    </w:p>
+    <w:p/>
+    <w:p>
+      <w:r>
+        <w:t>Buy-and-hold investor</w:t>
+      </w:r>
+    </w:p>
+    <w:p/>
+    <w:p>
+      <w:r>
+        <w:t>set a risk limit as a percentage of the book on each investment.</w:t>
+      </w:r>
+    </w:p>
+    <w:p/>
+    <w:p>
+      <w:r>
+        <w:t>Define asset allocation goal.</w:t>
+      </w:r>
+    </w:p>
+    <w:p>
+      <w:r>
+        <w:t xml:space="preserve">This helps a trader define the mix and percentage of his portfolio allocation.  For example, 10% in </w:t>
+      </w:r>
+      <w:proofErr w:type="gramStart"/>
+      <w:r>
+        <w:t>bond</w:t>
+      </w:r>
+      <w:proofErr w:type="gramEnd"/>
+      <w:r>
+        <w:t xml:space="preserve">, 20% in </w:t>
+      </w:r>
+      <w:proofErr w:type="gramStart"/>
+      <w:r>
+        <w:t>commodity</w:t>
+      </w:r>
+      <w:proofErr w:type="gramEnd"/>
+      <w:r>
+        <w:t xml:space="preserve"> such as gold and energy, 20% in emerging markets, 40% in US equity, and 10% in crypto-currency and other alternatives.</w:t>
+      </w:r>
+    </w:p>
+    <w:p/>
+    <w:p/>
     <w:sectPr>
       <w:pgSz w:w="12240" w:h="15840"/>
       <w:pgMar w:top="1440" w:right="1440" w:bottom="1440" w:left="1440" w:header="720" w:footer="720" w:gutter="0"/>

</xml_diff>

<commit_message>
add pricing api, enhance 'buy stock' module and implement portfolio performance visualization'
</commit_message>
<xml_diff>
--- a/intructions and credentials.docx
+++ b/intructions and credentials.docx
@@ -222,10 +222,75 @@
         <w:t>BNY Mellon (Ticker: BK), Consolidated Edison (Ticker: ED), Procter &amp; Gamble (Ticker: PG), Colgate-Palmolive (Ticker: CL), JPMorgan Chase (Ticker: JPM), Coca-Cola (Ticker: KO), General Electric (Ticker: GE), Pfizer (Ticker: PFE), Ford (Ticker: F), and ExxonMobil (Ticker: XOM),</w:t>
       </w:r>
     </w:p>
+    <w:p>
+      <w:pPr>
+        <w:pStyle w:val="ListParagraph"/>
+        <w:numPr>
+          <w:ilvl w:val="0"/>
+          <w:numId w:val="1"/>
+        </w:numPr>
+      </w:pPr>
+      <w:r>
+        <w:t>S&amp;P</w:t>
+      </w:r>
+      <w:r>
+        <w:t xml:space="preserve"> index is the better long term investment vehicle</w:t>
+      </w:r>
+    </w:p>
+    <w:p>
+      <w:pPr>
+        <w:pStyle w:val="ListParagraph"/>
+        <w:numPr>
+          <w:ilvl w:val="0"/>
+          <w:numId w:val="1"/>
+        </w:numPr>
+      </w:pPr>
+      <w:r>
+        <w:t>Quantum companies</w:t>
+      </w:r>
+    </w:p>
+    <w:p>
+      <w:pPr>
+        <w:pStyle w:val="ListParagraph"/>
+        <w:numPr>
+          <w:ilvl w:val="0"/>
+          <w:numId w:val="1"/>
+        </w:numPr>
+      </w:pPr>
+      <w:r>
+        <w:t>Environmentally friendly</w:t>
+      </w:r>
+    </w:p>
+    <w:p>
+      <w:pPr>
+        <w:pStyle w:val="ListParagraph"/>
+        <w:numPr>
+          <w:ilvl w:val="0"/>
+          <w:numId w:val="1"/>
+        </w:numPr>
+      </w:pPr>
+      <w:r>
+        <w:t xml:space="preserve">Companies who join </w:t>
+      </w:r>
+      <w:r>
+        <w:t>an index!</w:t>
+      </w:r>
+    </w:p>
     <w:p/>
     <w:p>
       <w:r>
+        <w:t>From uninformed to informed traders</w:t>
+      </w:r>
+    </w:p>
+    <w:p/>
+    <w:p>
+      <w:r>
         <w:t>Buy-and-hold investor</w:t>
+      </w:r>
+    </w:p>
+    <w:p>
+      <w:r>
+        <w:t>Index investing with re-balancing</w:t>
       </w:r>
     </w:p>
     <w:p/>

</xml_diff>